<commit_message>
a fix for removing empty anchors from assessment list
</commit_message>
<xml_diff>
--- a/CrosslinkAssessment/Instruction.docx
+++ b/CrosslinkAssessment/Instruction.docx
@@ -128,12 +128,6 @@
         <w:rPr>
           <w:noProof/>
         </w:rPr>
-        <w:t>s</w:t>
-      </w:r>
-      <w:r>
-        <w:rPr>
-          <w:noProof/>
-        </w:rPr>
         <w:t>.</w:t>
       </w:r>
     </w:p>
@@ -164,6 +158,165 @@
         <w:t xml:space="preserve"> (GUI)</w:t>
       </w:r>
       <w:bookmarkEnd w:id="0"/>
+    </w:p>
+    <w:p>
+      <w:pPr>
+        <w:pStyle w:val="ListParagraph"/>
+        <w:numPr>
+          <w:ilvl w:val="1"/>
+          <w:numId w:val="13"/>
+        </w:numPr>
+        <w:rPr>
+          <w:b/>
+          <w:noProof/>
+          <w:sz w:val="28"/>
+          <w:szCs w:val="28"/>
+        </w:rPr>
+      </w:pPr>
+      <w:r>
+        <w:rPr>
+          <w:b/>
+          <w:noProof/>
+          <w:sz w:val="28"/>
+          <w:szCs w:val="28"/>
+        </w:rPr>
+        <w:t>Initialal work</w:t>
+      </w:r>
+    </w:p>
+    <w:p>
+      <w:pPr>
+        <w:rPr>
+          <w:noProof/>
+        </w:rPr>
+      </w:pPr>
+      <w:r>
+        <w:rPr>
+          <w:noProof/>
+        </w:rPr>
+        <w:t>Copy the topic file assigned to you to the asssment folder which is located under current package path:</w:t>
+      </w:r>
+    </w:p>
+    <w:p>
+      <w:pPr>
+        <w:rPr>
+          <w:b/>
+          <w:noProof/>
+          <w:color w:val="215868" w:themeColor="accent5" w:themeShade="80"/>
+        </w:rPr>
+      </w:pPr>
+      <w:r>
+        <w:rPr>
+          <w:b/>
+          <w:noProof/>
+          <w:color w:val="215868" w:themeColor="accent5" w:themeShade="80"/>
+        </w:rPr>
+        <w:t xml:space="preserve">assessment/inbox </w:t>
+      </w:r>
+    </w:p>
+    <w:p>
+      <w:pPr>
+        <w:rPr>
+          <w:b/>
+          <w:noProof/>
+          <w:color w:val="215868" w:themeColor="accent5" w:themeShade="80"/>
+        </w:rPr>
+      </w:pPr>
+      <w:r>
+        <w:rPr>
+          <w:b/>
+          <w:noProof/>
+          <w:color w:val="215868" w:themeColor="accent5" w:themeShade="80"/>
+          <w:lang w:val="en-AU" w:eastAsia="zh-CN"/>
+        </w:rPr>
+        <w:pict>
+          <v:shapetype id="_x0000_t66" coordsize="21600,21600" o:spt="66" adj="5400,5400" path="m@0,l@0@1,21600@1,21600@2@0@2@0,21600,,10800xe">
+            <v:stroke joinstyle="miter"/>
+            <v:formulas>
+              <v:f eqn="val #0"/>
+              <v:f eqn="val #1"/>
+              <v:f eqn="sum 21600 0 #1"/>
+              <v:f eqn="prod #0 #1 10800"/>
+              <v:f eqn="sum #0 0 @3"/>
+            </v:formulas>
+            <v:path o:connecttype="custom" o:connectlocs="@0,0;0,10800;@0,21600;21600,10800" o:connectangles="270,180,90,0" textboxrect="@4,@1,21600,@2"/>
+            <v:handles>
+              <v:h position="#0,#1" xrange="0,21600" yrange="0,10800"/>
+            </v:handles>
+          </v:shapetype>
+          <v:shape id="_x0000_s1056" type="#_x0000_t66" style="position:absolute;margin-left:136.5pt;margin-top:32.45pt;width:80.75pt;height:32.6pt;z-index:251664384" fillcolor="#c0504d [3205]" strokecolor="#f2f2f2 [3041]" strokeweight="3pt">
+            <v:shadow on="t" type="perspective" color="#622423 [1605]" opacity=".5" offset="1pt" offset2="-1pt"/>
+            <v:textbox>
+              <w:txbxContent>
+                <w:p>
+                  <w:pPr>
+                    <w:rPr>
+                      <w:b/>
+                      <w:color w:val="FFFFFF" w:themeColor="background1"/>
+                    </w:rPr>
+                  </w:pPr>
+                  <w:r>
+                    <w:rPr>
+                      <w:b/>
+                      <w:color w:val="FFFFFF" w:themeColor="background1"/>
+                    </w:rPr>
+                    <w:t xml:space="preserve">      </w:t>
+                  </w:r>
+                  <w:r>
+                    <w:rPr>
+                      <w:b/>
+                      <w:color w:val="FFFFFF" w:themeColor="background1"/>
+                    </w:rPr>
+                    <w:t>HERE</w:t>
+                  </w:r>
+                </w:p>
+              </w:txbxContent>
+            </v:textbox>
+          </v:shape>
+        </w:pict>
+      </w:r>
+      <w:r>
+        <w:rPr>
+          <w:b/>
+          <w:noProof/>
+          <w:color w:val="215868" w:themeColor="accent5" w:themeShade="80"/>
+          <w:lang w:val="en-AU" w:eastAsia="zh-CN"/>
+        </w:rPr>
+        <w:drawing>
+          <wp:inline distT="0" distB="0" distL="0" distR="0">
+            <wp:extent cx="2638425" cy="1495425"/>
+            <wp:effectExtent l="19050" t="0" r="9525" b="0"/>
+            <wp:docPr id="18" name="Picture 17" descr="assessment_inbox.png"/>
+            <wp:cNvGraphicFramePr>
+              <a:graphicFrameLocks xmlns:a="http://schemas.openxmlformats.org/drawingml/2006/main" noChangeAspect="1"/>
+            </wp:cNvGraphicFramePr>
+            <a:graphic xmlns:a="http://schemas.openxmlformats.org/drawingml/2006/main">
+              <a:graphicData uri="http://schemas.openxmlformats.org/drawingml/2006/picture">
+                <pic:pic xmlns:pic="http://schemas.openxmlformats.org/drawingml/2006/picture">
+                  <pic:nvPicPr>
+                    <pic:cNvPr id="0" name="assessment_inbox.png"/>
+                    <pic:cNvPicPr/>
+                  </pic:nvPicPr>
+                  <pic:blipFill>
+                    <a:blip r:embed="rId5" cstate="print"/>
+                    <a:stretch>
+                      <a:fillRect/>
+                    </a:stretch>
+                  </pic:blipFill>
+                  <pic:spPr>
+                    <a:xfrm>
+                      <a:off x="0" y="0"/>
+                      <a:ext cx="2638425" cy="1495425"/>
+                    </a:xfrm>
+                    <a:prstGeom prst="rect">
+                      <a:avLst/>
+                    </a:prstGeom>
+                  </pic:spPr>
+                </pic:pic>
+              </a:graphicData>
+            </a:graphic>
+          </wp:inline>
+        </w:drawing>
+      </w:r>
     </w:p>
     <w:p>
       <w:pPr>
@@ -648,7 +801,7 @@
                     <pic:cNvPicPr/>
                   </pic:nvPicPr>
                   <pic:blipFill>
-                    <a:blip r:embed="rId5" cstate="print"/>
+                    <a:blip r:embed="rId6" cstate="print"/>
                     <a:stretch>
                       <a:fillRect/>
                     </a:stretch>
@@ -725,7 +878,7 @@
                     <pic:cNvPicPr/>
                   </pic:nvPicPr>
                   <pic:blipFill>
-                    <a:blip r:embed="rId6" cstate="print"/>
+                    <a:blip r:embed="rId7" cstate="print"/>
                     <a:stretch>
                       <a:fillRect/>
                     </a:stretch>
@@ -1030,7 +1183,7 @@
                           <pic:cNvPicPr/>
                         </pic:nvPicPr>
                         <pic:blipFill>
-                          <a:blip r:embed="rId7" cstate="print"/>
+                          <a:blip r:embed="rId8" cstate="print"/>
                           <a:stretch>
                             <a:fillRect/>
                           </a:stretch>
@@ -1120,7 +1273,7 @@
                           <pic:cNvPicPr/>
                         </pic:nvPicPr>
                         <pic:blipFill>
-                          <a:blip r:embed="rId8" cstate="print"/>
+                          <a:blip r:embed="rId9" cstate="print"/>
                           <a:stretch>
                             <a:fillRect/>
                           </a:stretch>
@@ -1236,7 +1389,7 @@
                           <pic:cNvPicPr/>
                         </pic:nvPicPr>
                         <pic:blipFill>
-                          <a:blip r:embed="rId9" cstate="print"/>
+                          <a:blip r:embed="rId10" cstate="print"/>
                           <a:stretch>
                             <a:fillRect/>
                           </a:stretch>
@@ -1343,7 +1496,7 @@
                           <pic:cNvPicPr/>
                         </pic:nvPicPr>
                         <pic:blipFill>
-                          <a:blip r:embed="rId10" cstate="print"/>
+                          <a:blip r:embed="rId11" cstate="print"/>
                           <a:stretch>
                             <a:fillRect/>
                           </a:stretch>
@@ -1477,7 +1630,7 @@
                           <pic:cNvPicPr/>
                         </pic:nvPicPr>
                         <pic:blipFill>
-                          <a:blip r:embed="rId11" cstate="print"/>
+                          <a:blip r:embed="rId12" cstate="print"/>
                           <a:stretch>
                             <a:fillRect/>
                           </a:stretch>
@@ -1582,7 +1735,13 @@
         </w:numPr>
       </w:pPr>
       <w:r>
-        <w:t>Basically, only name entities can be qualified as relevant anchors. For other forms of words, they can be marked as relevant if you think they are absolutely germane (related and relevant).</w:t>
+        <w:t>Basically, only name entities can be qualified as relevant anchors. For other forms of words</w:t>
+      </w:r>
+      <w:r>
+        <w:t xml:space="preserve"> (e.g. verb)</w:t>
+      </w:r>
+      <w:r>
+        <w:t>, they can be marked as relevant if you think they are absolutely germane (related and relevant).</w:t>
       </w:r>
     </w:p>
     <w:p>
@@ -1609,7 +1768,13 @@
         </w:numPr>
       </w:pPr>
       <w:r>
-        <w:t>Chronological items must</w:t>
+        <w:t>Chronological items</w:t>
+      </w:r>
+      <w:r>
+        <w:t xml:space="preserve"> (year, date, century, e.g. 1600s, 16th) and numbers (e.g. 1000, 17)</w:t>
+      </w:r>
+      <w:r>
+        <w:t xml:space="preserve"> must</w:t>
       </w:r>
       <w:r>
         <w:t xml:space="preserve"> be marked as irrelevant</w:t>
@@ -1627,6 +1792,47 @@
         <w:t>There is no limit on the number of relevant links</w:t>
       </w:r>
     </w:p>
+    <w:p>
+      <w:pPr>
+        <w:pStyle w:val="ListParagraph"/>
+        <w:numPr>
+          <w:ilvl w:val="0"/>
+          <w:numId w:val="15"/>
+        </w:numPr>
+        <w:rPr>
+          <w:b/>
+          <w:color w:val="7030A0"/>
+        </w:rPr>
+      </w:pPr>
+      <w:r>
+        <w:rPr>
+          <w:b/>
+          <w:color w:val="7030A0"/>
+        </w:rPr>
+        <w:t>Overall, there is no a universal rule for wha</w:t>
+      </w:r>
+      <w:r>
+        <w:rPr>
+          <w:b/>
+          <w:color w:val="7030A0"/>
+        </w:rPr>
+        <w:t xml:space="preserve">t text should be anchored, </w:t>
+      </w:r>
+      <w:r>
+        <w:rPr>
+          <w:b/>
+          <w:color w:val="7030A0"/>
+        </w:rPr>
+        <w:t>and</w:t>
+      </w:r>
+      <w:r>
+        <w:rPr>
+          <w:b/>
+          <w:color w:val="7030A0"/>
+        </w:rPr>
+        <w:t xml:space="preserve"> anchors should be relevant only when you feel comfortable to.</w:t>
+      </w:r>
+    </w:p>
     <w:p/>
     <w:p>
       <w:pPr>
@@ -1641,7 +1847,7 @@
           <w:sz w:val="36"/>
           <w:szCs w:val="36"/>
         </w:rPr>
-        <w:t>Most importantly, please mark the article relevant/irrelevant when you are confident</w:t>
+        <w:t xml:space="preserve">Most importantly, please mark the </w:t>
       </w:r>
       <w:r>
         <w:rPr>
@@ -1649,7 +1855,39 @@
           <w:sz w:val="36"/>
           <w:szCs w:val="36"/>
         </w:rPr>
-        <w:t xml:space="preserve"> with it</w:t>
+        <w:t>article relevant/irrelevant only if</w:t>
+      </w:r>
+      <w:r>
+        <w:rPr>
+          <w:color w:val="C00000"/>
+          <w:sz w:val="36"/>
+          <w:szCs w:val="36"/>
+        </w:rPr>
+        <w:t xml:space="preserve"> you are confident</w:t>
+      </w:r>
+      <w:r>
+        <w:rPr>
+          <w:color w:val="C00000"/>
+          <w:sz w:val="36"/>
+          <w:szCs w:val="36"/>
+        </w:rPr>
+        <w:t xml:space="preserve"> </w:t>
+      </w:r>
+      <w:r>
+        <w:rPr>
+          <w:color w:val="C00000"/>
+          <w:sz w:val="36"/>
+          <w:szCs w:val="36"/>
+        </w:rPr>
+        <w:t>about</w:t>
+      </w:r>
+      <w:r>
+        <w:rPr>
+          <w:color w:val="C00000"/>
+          <w:sz w:val="36"/>
+          <w:szCs w:val="36"/>
+        </w:rPr>
+        <w:t xml:space="preserve"> it</w:t>
       </w:r>
       <w:r>
         <w:rPr>
@@ -1691,7 +1929,23 @@
           <w:sz w:val="36"/>
           <w:szCs w:val="36"/>
         </w:rPr>
-        <w:t xml:space="preserve"> rush to the end for a quick assessment.</w:t>
+        <w:t xml:space="preserve"> rush t</w:t>
+      </w:r>
+      <w:r>
+        <w:rPr>
+          <w:color w:val="C00000"/>
+          <w:sz w:val="36"/>
+          <w:szCs w:val="36"/>
+        </w:rPr>
+        <w:t>o the end for a quick finish</w:t>
+      </w:r>
+      <w:r>
+        <w:rPr>
+          <w:color w:val="C00000"/>
+          <w:sz w:val="36"/>
+          <w:szCs w:val="36"/>
+        </w:rPr>
+        <w:t>.</w:t>
       </w:r>
     </w:p>
     <w:p>
@@ -1712,7 +1966,7 @@
       <w:r>
         <w:t xml:space="preserve">When you finish assessing one topic, please send the result back to Eric Tang via email </w:t>
       </w:r>
-      <w:hyperlink r:id="rId12" w:history="1">
+      <w:hyperlink r:id="rId13" w:history="1">
         <w:r>
           <w:rPr>
             <w:rStyle w:val="Hyperlink"/>
@@ -1831,6 +2085,7 @@
           <w:sz w:val="96"/>
           <w:szCs w:val="96"/>
         </w:rPr>
+        <w:lastRenderedPageBreak/>
         <w:t>THANK YOU</w:t>
       </w:r>
     </w:p>

</xml_diff>